<commit_message>
Updated requirements - add display patient readings
</commit_message>
<xml_diff>
--- a/OO Prog 2 Requirements.docx
+++ b/OO Prog 2 Requirements.docx
@@ -58,7 +58,7 @@
         <w:t>)</w:t>
       </w:r>
       <w:r>
-        <w:t xml:space="preserve"> when the program is closed.</w:t>
+        <w:t xml:space="preserve"> when the program is closed</w:t>
       </w:r>
     </w:p>
     <w:p>
@@ -82,7 +82,7 @@
         <w:t>)</w:t>
       </w:r>
       <w:r>
-        <w:t xml:space="preserve"> when the program is opened.</w:t>
+        <w:t xml:space="preserve"> when the program is opened</w:t>
       </w:r>
     </w:p>
     <w:p>
@@ -102,9 +102,6 @@
       <w:r>
         <w:t>.</w:t>
       </w:r>
-      <w:r>
-        <w:t xml:space="preserve"> </w:t>
-      </w:r>
     </w:p>
     <w:p>
       <w:pPr>
@@ -208,19 +205,43 @@
         <w:t xml:space="preserve">Allow the user to </w:t>
       </w:r>
       <w:r>
-        <w:t>resume patient trial</w:t>
+        <w:t xml:space="preserve">resume </w:t>
+      </w:r>
+      <w:r>
+        <w:t>a patient’s</w:t>
+      </w:r>
+      <w:r>
+        <w:t xml:space="preserve"> trial</w:t>
       </w:r>
       <w:r>
         <w:t>s</w:t>
       </w:r>
       <w:r>
-        <w:t xml:space="preserve"> and end patient trial</w:t>
+        <w:t xml:space="preserve">, </w:t>
+      </w:r>
+      <w:r>
+        <w:t xml:space="preserve">end </w:t>
+      </w:r>
+      <w:r>
+        <w:t>a</w:t>
+      </w:r>
+      <w:r>
+        <w:t xml:space="preserve"> </w:t>
+      </w:r>
+      <w:r>
+        <w:t xml:space="preserve">patient’s </w:t>
+      </w:r>
+      <w:r>
+        <w:t>trial</w:t>
+      </w:r>
+      <w:r>
+        <w:t>s</w:t>
+      </w:r>
+      <w:r>
+        <w:t>, and display readings for a patient</w:t>
       </w:r>
       <w:bookmarkStart w:id="0" w:name="_GoBack"/>
       <w:bookmarkEnd w:id="0"/>
-      <w:r>
-        <w:t>s</w:t>
-      </w:r>
     </w:p>
     <w:sectPr>
       <w:pgSz w:w="12240" w:h="15840"/>

</xml_diff>